<commit_message>
added info about LPIC-2 exam 202 & LPIC-2 certificate
</commit_message>
<xml_diff>
--- a/cv.docx
+++ b/cv.docx
@@ -6828,7 +6828,15 @@
           <w:szCs w:val="20"/>
           <w:lang w:val="en-US"/>
         </w:rPr>
-        <w:t>LPIC-1: Linux Server Professional Certification</w:t>
+        <w:t xml:space="preserve">LPIC-1: </w:t>
+      </w:r>
+      <w:r>
+        <w:rPr>
+          <w:sz w:val="20"/>
+          <w:szCs w:val="20"/>
+          <w:lang w:val="en-US"/>
+        </w:rPr>
+        <w:t>System Administrator</w:t>
       </w:r>
       <w:r>
         <w:rPr>
@@ -6837,7 +6845,25 @@
           <w:shd w:val="clear" w:color="auto" w:fill="FFFFFF"/>
           <w:lang w:val="en-US"/>
         </w:rPr>
-        <w:t xml:space="preserve"> (LPIC-1 exam 101, exam-102)</w:t>
+        <w:t xml:space="preserve"> (LPIC-1 exam 101, exam</w:t>
+      </w:r>
+      <w:r>
+        <w:rPr>
+          <w:sz w:val="20"/>
+          <w:szCs w:val="20"/>
+          <w:shd w:val="clear" w:color="auto" w:fill="FFFFFF"/>
+          <w:lang w:val="en-US"/>
+        </w:rPr>
+        <w:t xml:space="preserve"> </w:t>
+      </w:r>
+      <w:r>
+        <w:rPr>
+          <w:sz w:val="20"/>
+          <w:szCs w:val="20"/>
+          <w:shd w:val="clear" w:color="auto" w:fill="FFFFFF"/>
+          <w:lang w:val="en-US"/>
+        </w:rPr>
+        <w:t>102)</w:t>
       </w:r>
     </w:p>
     <w:p>
@@ -6859,7 +6885,23 @@
           <w:szCs w:val="20"/>
           <w:lang w:val="en-US"/>
         </w:rPr>
-        <w:t xml:space="preserve">LPIC-2: Linux Network Professional Certification </w:t>
+        <w:t xml:space="preserve">LPIC-2: </w:t>
+      </w:r>
+      <w:r>
+        <w:rPr>
+          <w:sz w:val="20"/>
+          <w:szCs w:val="20"/>
+          <w:lang w:val="en-US"/>
+        </w:rPr>
+        <w:t>Linux Engineer</w:t>
+      </w:r>
+      <w:r>
+        <w:rPr>
+          <w:sz w:val="20"/>
+          <w:szCs w:val="20"/>
+          <w:lang w:val="en-US"/>
+        </w:rPr>
+        <w:t xml:space="preserve"> </w:t>
       </w:r>
       <w:r>
         <w:rPr>
@@ -6868,7 +6910,61 @@
           <w:shd w:val="clear" w:color="auto" w:fill="FFFFFF"/>
           <w:lang w:val="en-US"/>
         </w:rPr>
-        <w:t>(LPIC-1 exam 201)</w:t>
+        <w:t>(LPIC-</w:t>
+      </w:r>
+      <w:r>
+        <w:rPr>
+          <w:sz w:val="20"/>
+          <w:szCs w:val="20"/>
+          <w:shd w:val="clear" w:color="auto" w:fill="FFFFFF"/>
+          <w:lang w:val="en-US"/>
+        </w:rPr>
+        <w:t>2</w:t>
+      </w:r>
+      <w:r>
+        <w:rPr>
+          <w:sz w:val="20"/>
+          <w:szCs w:val="20"/>
+          <w:shd w:val="clear" w:color="auto" w:fill="FFFFFF"/>
+          <w:lang w:val="en-US"/>
+        </w:rPr>
+        <w:t xml:space="preserve"> exam 201</w:t>
+      </w:r>
+      <w:r>
+        <w:rPr>
+          <w:sz w:val="20"/>
+          <w:szCs w:val="20"/>
+          <w:shd w:val="clear" w:color="auto" w:fill="FFFFFF"/>
+          <w:lang w:val="en-US"/>
+        </w:rPr>
+        <w:t xml:space="preserve">, </w:t>
+      </w:r>
+      <w:r>
+        <w:rPr>
+          <w:sz w:val="20"/>
+          <w:szCs w:val="20"/>
+          <w:shd w:val="clear" w:color="auto" w:fill="FFFFFF"/>
+          <w:lang w:val="en-US"/>
+        </w:rPr>
+        <w:t>exam 20</w:t>
+      </w:r>
+      <w:r>
+        <w:rPr>
+          <w:sz w:val="20"/>
+          <w:szCs w:val="20"/>
+          <w:shd w:val="clear" w:color="auto" w:fill="FFFFFF"/>
+          <w:lang w:val="en-US"/>
+        </w:rPr>
+        <w:t>2</w:t>
+      </w:r>
+      <w:r>
+        <w:rPr>
+          <w:sz w:val="20"/>
+          <w:szCs w:val="20"/>
+          <w:shd w:val="clear" w:color="auto" w:fill="FFFFFF"/>
+          <w:lang w:val="en-US"/>
+        </w:rPr>
+        <w:t>)</w:t>
       </w:r>
     </w:p>
     <w:p>

</xml_diff>

<commit_message>
added Stepik cerificate: Functional programming in Haskell
</commit_message>
<xml_diff>
--- a/cv.docx
+++ b/cv.docx
@@ -7289,6 +7289,34 @@
         <w:t>Методы</w:t>
       </w:r>
       <w:proofErr w:type="spellEnd"/>
+    </w:p>
+    <w:p>
+      <w:pPr>
+        <w:pStyle w:val="a5"/>
+        <w:numPr>
+          <w:ilvl w:val="0"/>
+          <w:numId w:val="21"/>
+        </w:numPr>
+        <w:rPr>
+          <w:sz w:val="20"/>
+          <w:szCs w:val="20"/>
+        </w:rPr>
+      </w:pPr>
+      <w:r>
+        <w:rPr>
+          <w:sz w:val="20"/>
+          <w:szCs w:val="20"/>
+        </w:rPr>
+        <w:t xml:space="preserve">Функциональное программирование на языке </w:t>
+      </w:r>
+      <w:r>
+        <w:rPr>
+          <w:sz w:val="20"/>
+          <w:szCs w:val="20"/>
+          <w:lang w:val="en-US"/>
+        </w:rPr>
+        <w:t>Haskell</w:t>
+      </w:r>
     </w:p>
     <w:p>
       <w:pPr>
@@ -8330,6 +8358,7 @@
           <w:sz w:val="20"/>
           <w:szCs w:val="20"/>
         </w:rPr>
+        <w:lastRenderedPageBreak/>
         <w:t xml:space="preserve">Декабрь 2012 </w:t>
       </w:r>
       <w:r>
@@ -8382,7 +8411,6 @@
           <w:sz w:val="20"/>
           <w:szCs w:val="20"/>
         </w:rPr>
-        <w:lastRenderedPageBreak/>
         <w:t>Январь 2013 “</w:t>
       </w:r>
       <w:proofErr w:type="spellStart"/>

</xml_diff>

<commit_message>
added "Introduction to computer architecture and operating systems" certificate from Stepik
</commit_message>
<xml_diff>
--- a/cv.docx
+++ b/cv.docx
@@ -7289,6 +7289,26 @@
         <w:t>Методы</w:t>
       </w:r>
       <w:proofErr w:type="spellEnd"/>
+    </w:p>
+    <w:p>
+      <w:pPr>
+        <w:pStyle w:val="a5"/>
+        <w:numPr>
+          <w:ilvl w:val="0"/>
+          <w:numId w:val="21"/>
+        </w:numPr>
+        <w:rPr>
+          <w:sz w:val="20"/>
+          <w:szCs w:val="20"/>
+        </w:rPr>
+      </w:pPr>
+      <w:r>
+        <w:rPr>
+          <w:sz w:val="20"/>
+          <w:szCs w:val="20"/>
+        </w:rPr>
+        <w:t>Введение в архитектуру ЭВМ. Элементы операционных систем.</w:t>
+      </w:r>
     </w:p>
     <w:p>
       <w:pPr>
@@ -8322,6 +8342,7 @@
           <w:sz w:val="20"/>
           <w:szCs w:val="20"/>
         </w:rPr>
+        <w:lastRenderedPageBreak/>
         <w:t>Ноябрь 2012 “</w:t>
       </w:r>
       <w:proofErr w:type="spellStart"/>
@@ -8358,7 +8379,6 @@
           <w:sz w:val="20"/>
           <w:szCs w:val="20"/>
         </w:rPr>
-        <w:lastRenderedPageBreak/>
         <w:t xml:space="preserve">Декабрь 2012 </w:t>
       </w:r>
       <w:r>

</xml_diff>

<commit_message>
added new certificates from Stepik & Hackerrank
</commit_message>
<xml_diff>
--- a/cv.docx
+++ b/cv.docx
@@ -5685,51 +5685,6 @@
       <w:pPr>
         <w:jc w:val="both"/>
         <w:rPr>
-          <w:sz w:val="20"/>
-          <w:szCs w:val="20"/>
-        </w:rPr>
-      </w:pPr>
-      <w:r>
-        <w:rPr>
-          <w:sz w:val="20"/>
-          <w:szCs w:val="20"/>
-        </w:rPr>
-        <w:lastRenderedPageBreak/>
-        <w:t>Физика:</w:t>
-      </w:r>
-    </w:p>
-    <w:p>
-      <w:pPr>
-        <w:numPr>
-          <w:ilvl w:val="0"/>
-          <w:numId w:val="11"/>
-        </w:numPr>
-        <w:jc w:val="both"/>
-        <w:rPr>
-          <w:sz w:val="20"/>
-          <w:szCs w:val="20"/>
-        </w:rPr>
-      </w:pPr>
-      <w:r>
-        <w:rPr>
-          <w:sz w:val="20"/>
-          <w:szCs w:val="20"/>
-        </w:rPr>
-        <w:t>Квантовая механика</w:t>
-      </w:r>
-    </w:p>
-    <w:p>
-      <w:pPr>
-        <w:jc w:val="both"/>
-        <w:rPr>
-          <w:lang w:val="en-US"/>
-        </w:rPr>
-      </w:pPr>
-    </w:p>
-    <w:p>
-      <w:pPr>
-        <w:jc w:val="both"/>
-        <w:rPr>
           <w:b/>
           <w:sz w:val="28"/>
           <w:szCs w:val="28"/>
@@ -5742,6 +5697,7 @@
           <w:sz w:val="28"/>
           <w:szCs w:val="28"/>
         </w:rPr>
+        <w:lastRenderedPageBreak/>
         <w:t>Языки</w:t>
       </w:r>
       <w:r>
@@ -7361,6 +7317,303 @@
     </w:p>
     <w:p>
       <w:pPr>
+        <w:pStyle w:val="a5"/>
+        <w:numPr>
+          <w:ilvl w:val="0"/>
+          <w:numId w:val="21"/>
+        </w:numPr>
+        <w:rPr>
+          <w:sz w:val="20"/>
+          <w:szCs w:val="20"/>
+          <w:lang w:val="en-US"/>
+        </w:rPr>
+      </w:pPr>
+      <w:proofErr w:type="spellStart"/>
+      <w:r>
+        <w:rPr>
+          <w:sz w:val="20"/>
+          <w:szCs w:val="20"/>
+          <w:lang w:val="en-US"/>
+        </w:rPr>
+        <w:t>Спортивное</w:t>
+      </w:r>
+      <w:proofErr w:type="spellEnd"/>
+      <w:r>
+        <w:rPr>
+          <w:sz w:val="20"/>
+          <w:szCs w:val="20"/>
+          <w:lang w:val="en-US"/>
+        </w:rPr>
+        <w:t xml:space="preserve"> </w:t>
+      </w:r>
+      <w:proofErr w:type="spellStart"/>
+      <w:r>
+        <w:rPr>
+          <w:sz w:val="20"/>
+          <w:szCs w:val="20"/>
+          <w:lang w:val="en-US"/>
+        </w:rPr>
+        <w:t>программирование</w:t>
+      </w:r>
+      <w:proofErr w:type="spellEnd"/>
+    </w:p>
+    <w:p>
+      <w:pPr>
+        <w:pStyle w:val="a5"/>
+        <w:numPr>
+          <w:ilvl w:val="0"/>
+          <w:numId w:val="21"/>
+        </w:numPr>
+        <w:rPr>
+          <w:sz w:val="20"/>
+          <w:szCs w:val="20"/>
+          <w:lang w:val="en-US"/>
+        </w:rPr>
+      </w:pPr>
+      <w:proofErr w:type="spellStart"/>
+      <w:r>
+        <w:rPr>
+          <w:sz w:val="20"/>
+          <w:szCs w:val="20"/>
+          <w:lang w:val="en-US"/>
+        </w:rPr>
+        <w:t>Математика</w:t>
+      </w:r>
+      <w:proofErr w:type="spellEnd"/>
+      <w:r>
+        <w:rPr>
+          <w:sz w:val="20"/>
+          <w:szCs w:val="20"/>
+          <w:lang w:val="en-US"/>
+        </w:rPr>
+        <w:t xml:space="preserve"> </w:t>
+      </w:r>
+      <w:proofErr w:type="spellStart"/>
+      <w:r>
+        <w:rPr>
+          <w:sz w:val="20"/>
+          <w:szCs w:val="20"/>
+          <w:lang w:val="en-US"/>
+        </w:rPr>
+        <w:t>для</w:t>
+      </w:r>
+      <w:proofErr w:type="spellEnd"/>
+      <w:r>
+        <w:rPr>
+          <w:sz w:val="20"/>
+          <w:szCs w:val="20"/>
+          <w:lang w:val="en-US"/>
+        </w:rPr>
+        <w:t xml:space="preserve"> </w:t>
+      </w:r>
+      <w:proofErr w:type="spellStart"/>
+      <w:r>
+        <w:rPr>
+          <w:sz w:val="20"/>
+          <w:szCs w:val="20"/>
+          <w:lang w:val="en-US"/>
+        </w:rPr>
+        <w:t>олимпиад</w:t>
+      </w:r>
+      <w:proofErr w:type="spellEnd"/>
+      <w:r>
+        <w:rPr>
+          <w:sz w:val="20"/>
+          <w:szCs w:val="20"/>
+          <w:lang w:val="en-US"/>
+        </w:rPr>
+        <w:t xml:space="preserve"> </w:t>
+      </w:r>
+      <w:proofErr w:type="spellStart"/>
+      <w:r>
+        <w:rPr>
+          <w:sz w:val="20"/>
+          <w:szCs w:val="20"/>
+          <w:lang w:val="en-US"/>
+        </w:rPr>
+        <w:t>по</w:t>
+      </w:r>
+      <w:proofErr w:type="spellEnd"/>
+      <w:r>
+        <w:rPr>
+          <w:sz w:val="20"/>
+          <w:szCs w:val="20"/>
+          <w:lang w:val="en-US"/>
+        </w:rPr>
+        <w:t xml:space="preserve"> </w:t>
+      </w:r>
+      <w:proofErr w:type="spellStart"/>
+      <w:r>
+        <w:rPr>
+          <w:sz w:val="20"/>
+          <w:szCs w:val="20"/>
+          <w:lang w:val="en-US"/>
+        </w:rPr>
+        <w:t>программированию</w:t>
+      </w:r>
+      <w:proofErr w:type="spellEnd"/>
+    </w:p>
+    <w:p>
+      <w:pPr>
+        <w:rPr>
+          <w:sz w:val="20"/>
+          <w:szCs w:val="20"/>
+          <w:lang w:val="en-US"/>
+        </w:rPr>
+      </w:pPr>
+      <w:proofErr w:type="spellStart"/>
+      <w:r>
+        <w:rPr>
+          <w:sz w:val="20"/>
+          <w:szCs w:val="20"/>
+          <w:lang w:val="en-US"/>
+        </w:rPr>
+        <w:t>Hackerrank</w:t>
+      </w:r>
+      <w:proofErr w:type="spellEnd"/>
+      <w:r>
+        <w:rPr>
+          <w:sz w:val="20"/>
+          <w:szCs w:val="20"/>
+          <w:lang w:val="en-US"/>
+        </w:rPr>
+        <w:t>:</w:t>
+      </w:r>
+    </w:p>
+    <w:p>
+      <w:pPr>
+        <w:pStyle w:val="a5"/>
+        <w:numPr>
+          <w:ilvl w:val="0"/>
+          <w:numId w:val="22"/>
+        </w:numPr>
+        <w:rPr>
+          <w:sz w:val="20"/>
+          <w:szCs w:val="20"/>
+          <w:lang w:val="en-US"/>
+        </w:rPr>
+      </w:pPr>
+      <w:r>
+        <w:rPr>
+          <w:sz w:val="20"/>
+          <w:szCs w:val="20"/>
+          <w:lang w:val="en-US"/>
+        </w:rPr>
+        <w:t>C++ (Basic)</w:t>
+      </w:r>
+    </w:p>
+    <w:p>
+      <w:pPr>
+        <w:pStyle w:val="a5"/>
+        <w:numPr>
+          <w:ilvl w:val="0"/>
+          <w:numId w:val="22"/>
+        </w:numPr>
+        <w:rPr>
+          <w:sz w:val="20"/>
+          <w:szCs w:val="20"/>
+          <w:lang w:val="en-US"/>
+        </w:rPr>
+      </w:pPr>
+      <w:r>
+        <w:rPr>
+          <w:sz w:val="20"/>
+          <w:szCs w:val="20"/>
+          <w:lang w:val="en-US"/>
+        </w:rPr>
+        <w:t>Java (Basic)</w:t>
+      </w:r>
+    </w:p>
+    <w:p>
+      <w:pPr>
+        <w:pStyle w:val="a5"/>
+        <w:numPr>
+          <w:ilvl w:val="0"/>
+          <w:numId w:val="22"/>
+        </w:numPr>
+        <w:rPr>
+          <w:sz w:val="20"/>
+          <w:szCs w:val="20"/>
+          <w:lang w:val="en-US"/>
+        </w:rPr>
+      </w:pPr>
+      <w:r>
+        <w:rPr>
+          <w:sz w:val="20"/>
+          <w:szCs w:val="20"/>
+          <w:lang w:val="en-US"/>
+        </w:rPr>
+        <w:t>Java (Intermediate)</w:t>
+      </w:r>
+    </w:p>
+    <w:p>
+      <w:pPr>
+        <w:pStyle w:val="a5"/>
+        <w:numPr>
+          <w:ilvl w:val="0"/>
+          <w:numId w:val="22"/>
+        </w:numPr>
+        <w:rPr>
+          <w:sz w:val="20"/>
+          <w:szCs w:val="20"/>
+          <w:lang w:val="en-US"/>
+        </w:rPr>
+      </w:pPr>
+      <w:r>
+        <w:rPr>
+          <w:sz w:val="20"/>
+          <w:szCs w:val="20"/>
+          <w:lang w:val="en-US"/>
+        </w:rPr>
+        <w:t>Problem Solving (Basic)</w:t>
+      </w:r>
+    </w:p>
+    <w:p>
+      <w:pPr>
+        <w:pStyle w:val="a5"/>
+        <w:numPr>
+          <w:ilvl w:val="0"/>
+          <w:numId w:val="22"/>
+        </w:numPr>
+        <w:rPr>
+          <w:sz w:val="20"/>
+          <w:szCs w:val="20"/>
+          <w:lang w:val="en-US"/>
+        </w:rPr>
+      </w:pPr>
+      <w:r>
+        <w:rPr>
+          <w:sz w:val="20"/>
+          <w:szCs w:val="20"/>
+          <w:lang w:val="en-US"/>
+        </w:rPr>
+        <w:t>Python (Intermediate)</w:t>
+      </w:r>
+    </w:p>
+    <w:p>
+      <w:pPr>
+        <w:pStyle w:val="a5"/>
+        <w:numPr>
+          <w:ilvl w:val="0"/>
+          <w:numId w:val="22"/>
+        </w:numPr>
+        <w:rPr>
+          <w:sz w:val="20"/>
+          <w:szCs w:val="20"/>
+          <w:lang w:val="en-US"/>
+        </w:rPr>
+      </w:pPr>
+      <w:r>
+        <w:rPr>
+          <w:sz w:val="20"/>
+          <w:szCs w:val="20"/>
+          <w:lang w:val="en-US"/>
+        </w:rPr>
+        <w:t xml:space="preserve">SQL (Basic) </w:t>
+      </w:r>
+    </w:p>
+    <w:p>
+      <w:pPr>
         <w:jc w:val="both"/>
         <w:rPr>
           <w:lang w:val="en-US"/>
@@ -8082,6 +8335,7 @@
           <w:sz w:val="20"/>
           <w:szCs w:val="20"/>
         </w:rPr>
+        <w:lastRenderedPageBreak/>
         <w:t>Апрель 2012 “</w:t>
       </w:r>
       <w:proofErr w:type="spellStart"/>
@@ -8342,7 +8596,6 @@
           <w:sz w:val="20"/>
           <w:szCs w:val="20"/>
         </w:rPr>
-        <w:lastRenderedPageBreak/>
         <w:t>Ноябрь 2012 “</w:t>
       </w:r>
       <w:proofErr w:type="spellStart"/>
@@ -9341,6 +9594,119 @@
 <file path=word/numbering.xml><?xml version="1.0" encoding="utf-8"?>
 <w:numbering xmlns:ve="http://schemas.openxmlformats.org/markup-compatibility/2006" xmlns:o="urn:schemas-microsoft-com:office:office" xmlns:r="http://schemas.openxmlformats.org/officeDocument/2006/relationships" xmlns:m="http://schemas.openxmlformats.org/officeDocument/2006/math" xmlns:v="urn:schemas-microsoft-com:vml" xmlns:wp="http://schemas.openxmlformats.org/drawingml/2006/wordprocessingDrawing" xmlns:w10="urn:schemas-microsoft-com:office:word" xmlns:w="http://schemas.openxmlformats.org/wordprocessingml/2006/main" xmlns:wne="http://schemas.microsoft.com/office/word/2006/wordml">
   <w:abstractNum w:abstractNumId="0">
+    <w:nsid w:val="0DBE76B8"/>
+    <w:multiLevelType w:val="hybridMultilevel"/>
+    <w:tmpl w:val="7AD853C4"/>
+    <w:lvl w:ilvl="0" w:tplc="04190001">
+      <w:start w:val="1"/>
+      <w:numFmt w:val="bullet"/>
+      <w:lvlText w:val=""/>
+      <w:lvlJc w:val="left"/>
+      <w:pPr>
+        <w:ind w:left="720" w:hanging="360"/>
+      </w:pPr>
+      <w:rPr>
+        <w:rFonts w:ascii="Symbol" w:hAnsi="Symbol" w:hint="default"/>
+      </w:rPr>
+    </w:lvl>
+    <w:lvl w:ilvl="1" w:tplc="04190003" w:tentative="1">
+      <w:start w:val="1"/>
+      <w:numFmt w:val="bullet"/>
+      <w:lvlText w:val="o"/>
+      <w:lvlJc w:val="left"/>
+      <w:pPr>
+        <w:ind w:left="1440" w:hanging="360"/>
+      </w:pPr>
+      <w:rPr>
+        <w:rFonts w:ascii="Courier New" w:hAnsi="Courier New" w:cs="Courier New" w:hint="default"/>
+      </w:rPr>
+    </w:lvl>
+    <w:lvl w:ilvl="2" w:tplc="04190005" w:tentative="1">
+      <w:start w:val="1"/>
+      <w:numFmt w:val="bullet"/>
+      <w:lvlText w:val=""/>
+      <w:lvlJc w:val="left"/>
+      <w:pPr>
+        <w:ind w:left="2160" w:hanging="360"/>
+      </w:pPr>
+      <w:rPr>
+        <w:rFonts w:ascii="Wingdings" w:hAnsi="Wingdings" w:hint="default"/>
+      </w:rPr>
+    </w:lvl>
+    <w:lvl w:ilvl="3" w:tplc="04190001" w:tentative="1">
+      <w:start w:val="1"/>
+      <w:numFmt w:val="bullet"/>
+      <w:lvlText w:val=""/>
+      <w:lvlJc w:val="left"/>
+      <w:pPr>
+        <w:ind w:left="2880" w:hanging="360"/>
+      </w:pPr>
+      <w:rPr>
+        <w:rFonts w:ascii="Symbol" w:hAnsi="Symbol" w:hint="default"/>
+      </w:rPr>
+    </w:lvl>
+    <w:lvl w:ilvl="4" w:tplc="04190003" w:tentative="1">
+      <w:start w:val="1"/>
+      <w:numFmt w:val="bullet"/>
+      <w:lvlText w:val="o"/>
+      <w:lvlJc w:val="left"/>
+      <w:pPr>
+        <w:ind w:left="3600" w:hanging="360"/>
+      </w:pPr>
+      <w:rPr>
+        <w:rFonts w:ascii="Courier New" w:hAnsi="Courier New" w:cs="Courier New" w:hint="default"/>
+      </w:rPr>
+    </w:lvl>
+    <w:lvl w:ilvl="5" w:tplc="04190005" w:tentative="1">
+      <w:start w:val="1"/>
+      <w:numFmt w:val="bullet"/>
+      <w:lvlText w:val=""/>
+      <w:lvlJc w:val="left"/>
+      <w:pPr>
+        <w:ind w:left="4320" w:hanging="360"/>
+      </w:pPr>
+      <w:rPr>
+        <w:rFonts w:ascii="Wingdings" w:hAnsi="Wingdings" w:hint="default"/>
+      </w:rPr>
+    </w:lvl>
+    <w:lvl w:ilvl="6" w:tplc="04190001" w:tentative="1">
+      <w:start w:val="1"/>
+      <w:numFmt w:val="bullet"/>
+      <w:lvlText w:val=""/>
+      <w:lvlJc w:val="left"/>
+      <w:pPr>
+        <w:ind w:left="5040" w:hanging="360"/>
+      </w:pPr>
+      <w:rPr>
+        <w:rFonts w:ascii="Symbol" w:hAnsi="Symbol" w:hint="default"/>
+      </w:rPr>
+    </w:lvl>
+    <w:lvl w:ilvl="7" w:tplc="04190003" w:tentative="1">
+      <w:start w:val="1"/>
+      <w:numFmt w:val="bullet"/>
+      <w:lvlText w:val="o"/>
+      <w:lvlJc w:val="left"/>
+      <w:pPr>
+        <w:ind w:left="5760" w:hanging="360"/>
+      </w:pPr>
+      <w:rPr>
+        <w:rFonts w:ascii="Courier New" w:hAnsi="Courier New" w:cs="Courier New" w:hint="default"/>
+      </w:rPr>
+    </w:lvl>
+    <w:lvl w:ilvl="8" w:tplc="04190005" w:tentative="1">
+      <w:start w:val="1"/>
+      <w:numFmt w:val="bullet"/>
+      <w:lvlText w:val=""/>
+      <w:lvlJc w:val="left"/>
+      <w:pPr>
+        <w:ind w:left="6480" w:hanging="360"/>
+      </w:pPr>
+      <w:rPr>
+        <w:rFonts w:ascii="Wingdings" w:hAnsi="Wingdings" w:hint="default"/>
+      </w:rPr>
+    </w:lvl>
+  </w:abstractNum>
+  <w:abstractNum w:abstractNumId="1">
     <w:nsid w:val="13FD725D"/>
     <w:multiLevelType w:val="hybridMultilevel"/>
     <w:tmpl w:val="72D48B2C"/>
@@ -9453,7 +9819,7 @@
       </w:rPr>
     </w:lvl>
   </w:abstractNum>
-  <w:abstractNum w:abstractNumId="1">
+  <w:abstractNum w:abstractNumId="2">
     <w:nsid w:val="145F22DE"/>
     <w:multiLevelType w:val="hybridMultilevel"/>
     <w:tmpl w:val="21947FFE"/>
@@ -9566,7 +9932,7 @@
       </w:rPr>
     </w:lvl>
   </w:abstractNum>
-  <w:abstractNum w:abstractNumId="2">
+  <w:abstractNum w:abstractNumId="3">
     <w:nsid w:val="31512E7A"/>
     <w:multiLevelType w:val="hybridMultilevel"/>
     <w:tmpl w:val="70529DF0"/>
@@ -9679,7 +10045,7 @@
       </w:pPr>
     </w:lvl>
   </w:abstractNum>
-  <w:abstractNum w:abstractNumId="3">
+  <w:abstractNum w:abstractNumId="4">
     <w:nsid w:val="38E01694"/>
     <w:multiLevelType w:val="hybridMultilevel"/>
     <w:tmpl w:val="B5CCD69E"/>
@@ -9819,7 +10185,7 @@
       </w:rPr>
     </w:lvl>
   </w:abstractNum>
-  <w:abstractNum w:abstractNumId="4">
+  <w:abstractNum w:abstractNumId="5">
     <w:nsid w:val="3BBA0A24"/>
     <w:multiLevelType w:val="hybridMultilevel"/>
     <w:tmpl w:val="74D21452"/>
@@ -9959,7 +10325,7 @@
       </w:rPr>
     </w:lvl>
   </w:abstractNum>
-  <w:abstractNum w:abstractNumId="5">
+  <w:abstractNum w:abstractNumId="6">
     <w:nsid w:val="40414D61"/>
     <w:multiLevelType w:val="hybridMultilevel"/>
     <w:tmpl w:val="6AF22982"/>
@@ -10099,7 +10465,7 @@
       </w:rPr>
     </w:lvl>
   </w:abstractNum>
-  <w:abstractNum w:abstractNumId="6">
+  <w:abstractNum w:abstractNumId="7">
     <w:nsid w:val="41DD6F51"/>
     <w:multiLevelType w:val="hybridMultilevel"/>
     <w:tmpl w:val="8604AEFA"/>
@@ -10212,7 +10578,7 @@
       </w:rPr>
     </w:lvl>
   </w:abstractNum>
-  <w:abstractNum w:abstractNumId="7">
+  <w:abstractNum w:abstractNumId="8">
     <w:nsid w:val="4509349E"/>
     <w:multiLevelType w:val="hybridMultilevel"/>
     <w:tmpl w:val="9ECA4650"/>
@@ -10352,7 +10718,7 @@
       </w:rPr>
     </w:lvl>
   </w:abstractNum>
-  <w:abstractNum w:abstractNumId="8">
+  <w:abstractNum w:abstractNumId="9">
     <w:nsid w:val="4A921A14"/>
     <w:multiLevelType w:val="hybridMultilevel"/>
     <w:tmpl w:val="2BB2C0F8"/>
@@ -10492,7 +10858,7 @@
       </w:rPr>
     </w:lvl>
   </w:abstractNum>
-  <w:abstractNum w:abstractNumId="9">
+  <w:abstractNum w:abstractNumId="10">
     <w:nsid w:val="4D050997"/>
     <w:multiLevelType w:val="hybridMultilevel"/>
     <w:tmpl w:val="2E5838A6"/>
@@ -10605,7 +10971,7 @@
       </w:rPr>
     </w:lvl>
   </w:abstractNum>
-  <w:abstractNum w:abstractNumId="10">
+  <w:abstractNum w:abstractNumId="11">
     <w:nsid w:val="4DDE0A0F"/>
     <w:multiLevelType w:val="hybridMultilevel"/>
     <w:tmpl w:val="2C9E07C4"/>
@@ -10745,7 +11111,7 @@
       </w:rPr>
     </w:lvl>
   </w:abstractNum>
-  <w:abstractNum w:abstractNumId="11">
+  <w:abstractNum w:abstractNumId="12">
     <w:nsid w:val="57615D85"/>
     <w:multiLevelType w:val="hybridMultilevel"/>
     <w:tmpl w:val="0A909A02"/>
@@ -10858,7 +11224,7 @@
       </w:rPr>
     </w:lvl>
   </w:abstractNum>
-  <w:abstractNum w:abstractNumId="12">
+  <w:abstractNum w:abstractNumId="13">
     <w:nsid w:val="5C840805"/>
     <w:multiLevelType w:val="hybridMultilevel"/>
     <w:tmpl w:val="A672EFC2"/>
@@ -10998,7 +11364,7 @@
       </w:rPr>
     </w:lvl>
   </w:abstractNum>
-  <w:abstractNum w:abstractNumId="13">
+  <w:abstractNum w:abstractNumId="14">
     <w:nsid w:val="5DA43904"/>
     <w:multiLevelType w:val="hybridMultilevel"/>
     <w:tmpl w:val="2CAAC1C0"/>
@@ -11138,7 +11504,7 @@
       </w:rPr>
     </w:lvl>
   </w:abstractNum>
-  <w:abstractNum w:abstractNumId="14">
+  <w:abstractNum w:abstractNumId="15">
     <w:nsid w:val="61C51490"/>
     <w:multiLevelType w:val="hybridMultilevel"/>
     <w:tmpl w:val="7EA84F1A"/>
@@ -11251,7 +11617,7 @@
       </w:rPr>
     </w:lvl>
   </w:abstractNum>
-  <w:abstractNum w:abstractNumId="15">
+  <w:abstractNum w:abstractNumId="16">
     <w:nsid w:val="6290722C"/>
     <w:multiLevelType w:val="hybridMultilevel"/>
     <w:tmpl w:val="9A264B52"/>
@@ -11391,7 +11757,7 @@
       </w:rPr>
     </w:lvl>
   </w:abstractNum>
-  <w:abstractNum w:abstractNumId="16">
+  <w:abstractNum w:abstractNumId="17">
     <w:nsid w:val="70BB0C1E"/>
     <w:multiLevelType w:val="hybridMultilevel"/>
     <w:tmpl w:val="2FF4FD6A"/>
@@ -11504,7 +11870,7 @@
       </w:rPr>
     </w:lvl>
   </w:abstractNum>
-  <w:abstractNum w:abstractNumId="17">
+  <w:abstractNum w:abstractNumId="18">
     <w:nsid w:val="735268A1"/>
     <w:multiLevelType w:val="hybridMultilevel"/>
     <w:tmpl w:val="7E863FC2"/>
@@ -11617,7 +11983,7 @@
       </w:rPr>
     </w:lvl>
   </w:abstractNum>
-  <w:abstractNum w:abstractNumId="18">
+  <w:abstractNum w:abstractNumId="19">
     <w:nsid w:val="79812E43"/>
     <w:multiLevelType w:val="hybridMultilevel"/>
     <w:tmpl w:val="17A8DE56"/>
@@ -11730,7 +12096,7 @@
       </w:rPr>
     </w:lvl>
   </w:abstractNum>
-  <w:abstractNum w:abstractNumId="19">
+  <w:abstractNum w:abstractNumId="20">
     <w:nsid w:val="79952477"/>
     <w:multiLevelType w:val="hybridMultilevel"/>
     <w:tmpl w:val="2C3694F8"/>
@@ -11870,7 +12236,7 @@
       </w:rPr>
     </w:lvl>
   </w:abstractNum>
-  <w:abstractNum w:abstractNumId="20">
+  <w:abstractNum w:abstractNumId="21">
     <w:nsid w:val="7D090BB0"/>
     <w:multiLevelType w:val="hybridMultilevel"/>
     <w:tmpl w:val="4EFA4814"/>
@@ -12011,67 +12377,70 @@
     </w:lvl>
   </w:abstractNum>
   <w:num w:numId="1">
+    <w:abstractNumId w:val="3"/>
+  </w:num>
+  <w:num w:numId="2">
+    <w:abstractNumId w:val="8"/>
+  </w:num>
+  <w:num w:numId="3">
+    <w:abstractNumId w:val="14"/>
+  </w:num>
+  <w:num w:numId="4">
+    <w:abstractNumId w:val="9"/>
+  </w:num>
+  <w:num w:numId="5">
+    <w:abstractNumId w:val="5"/>
+  </w:num>
+  <w:num w:numId="6">
+    <w:abstractNumId w:val="16"/>
+  </w:num>
+  <w:num w:numId="7">
+    <w:abstractNumId w:val="20"/>
+  </w:num>
+  <w:num w:numId="8">
+    <w:abstractNumId w:val="6"/>
+  </w:num>
+  <w:num w:numId="9">
+    <w:abstractNumId w:val="13"/>
+  </w:num>
+  <w:num w:numId="10">
+    <w:abstractNumId w:val="4"/>
+  </w:num>
+  <w:num w:numId="11">
+    <w:abstractNumId w:val="21"/>
+  </w:num>
+  <w:num w:numId="12">
+    <w:abstractNumId w:val="11"/>
+  </w:num>
+  <w:num w:numId="13">
+    <w:abstractNumId w:val="1"/>
+  </w:num>
+  <w:num w:numId="14">
+    <w:abstractNumId w:val="15"/>
+  </w:num>
+  <w:num w:numId="15">
+    <w:abstractNumId w:val="7"/>
+  </w:num>
+  <w:num w:numId="16">
     <w:abstractNumId w:val="2"/>
   </w:num>
-  <w:num w:numId="2">
-    <w:abstractNumId w:val="7"/>
+  <w:num w:numId="17">
+    <w:abstractNumId w:val="10"/>
   </w:num>
-  <w:num w:numId="3">
-    <w:abstractNumId w:val="13"/>
+  <w:num w:numId="18">
+    <w:abstractNumId w:val="17"/>
   </w:num>
-  <w:num w:numId="4">
-    <w:abstractNumId w:val="8"/>
-  </w:num>
-  <w:num w:numId="5">
-    <w:abstractNumId w:val="4"/>
-  </w:num>
-  <w:num w:numId="6">
-    <w:abstractNumId w:val="15"/>
-  </w:num>
-  <w:num w:numId="7">
+  <w:num w:numId="19">
     <w:abstractNumId w:val="19"/>
   </w:num>
-  <w:num w:numId="8">
-    <w:abstractNumId w:val="5"/>
+  <w:num w:numId="20">
+    <w:abstractNumId w:val="18"/>
   </w:num>
-  <w:num w:numId="9">
+  <w:num w:numId="21">
     <w:abstractNumId w:val="12"/>
   </w:num>
-  <w:num w:numId="10">
-    <w:abstractNumId w:val="3"/>
-  </w:num>
-  <w:num w:numId="11">
-    <w:abstractNumId w:val="20"/>
-  </w:num>
-  <w:num w:numId="12">
-    <w:abstractNumId w:val="10"/>
-  </w:num>
-  <w:num w:numId="13">
+  <w:num w:numId="22">
     <w:abstractNumId w:val="0"/>
-  </w:num>
-  <w:num w:numId="14">
-    <w:abstractNumId w:val="14"/>
-  </w:num>
-  <w:num w:numId="15">
-    <w:abstractNumId w:val="6"/>
-  </w:num>
-  <w:num w:numId="16">
-    <w:abstractNumId w:val="1"/>
-  </w:num>
-  <w:num w:numId="17">
-    <w:abstractNumId w:val="9"/>
-  </w:num>
-  <w:num w:numId="18">
-    <w:abstractNumId w:val="16"/>
-  </w:num>
-  <w:num w:numId="19">
-    <w:abstractNumId w:val="18"/>
-  </w:num>
-  <w:num w:numId="20">
-    <w:abstractNumId w:val="17"/>
-  </w:num>
-  <w:num w:numId="21">
-    <w:abstractNumId w:val="11"/>
   </w:num>
 </w:numbering>
 </file>

</xml_diff>